<commit_message>
Time interpolation and modified thumb size
</commit_message>
<xml_diff>
--- a/Skeleton.docx
+++ b/Skeleton.docx
@@ -1329,6 +1329,7 @@
           <w:lang w:val="en-US"/>
         </w:rPr>
       </w:pPr>
+      <w:bookmarkStart w:id="0" w:name="_GoBack"/>
       <w:r>
         <w:rPr>
           <w:rFonts w:ascii="Consolas" w:hAnsi="Consolas" w:cs="Consolas"/>
@@ -1385,6 +1386,7 @@
         <w:t>i = 12, joint_name = HandThumb3</w:t>
       </w:r>
     </w:p>
+    <w:bookmarkEnd w:id="0"/>
     <w:p>
       <w:pPr>
         <w:spacing w:after="0"/>
@@ -1614,11 +1616,13 @@
         <w:spacing w:after="0"/>
         <w:rPr>
           <w:rFonts w:ascii="Consolas" w:hAnsi="Consolas" w:cs="Consolas"/>
-        </w:rPr>
-      </w:pPr>
-      <w:r>
-        <w:rPr>
-          <w:rFonts w:ascii="Consolas" w:hAnsi="Consolas" w:cs="Consolas"/>
+          <w:lang w:val="en-US"/>
+        </w:rPr>
+      </w:pPr>
+      <w:r>
+        <w:rPr>
+          <w:rFonts w:ascii="Consolas" w:hAnsi="Consolas" w:cs="Consolas"/>
+          <w:lang w:val="en-US"/>
         </w:rPr>
         <w:t>i = 27, joint_name = HandPinky2</w:t>
       </w:r>
@@ -1628,11 +1632,13 @@
         <w:spacing w:after="0"/>
         <w:rPr>
           <w:rFonts w:ascii="Consolas" w:hAnsi="Consolas" w:cs="Consolas"/>
-        </w:rPr>
-      </w:pPr>
-      <w:r>
-        <w:rPr>
-          <w:rFonts w:ascii="Consolas" w:hAnsi="Consolas" w:cs="Consolas"/>
+          <w:lang w:val="en-US"/>
+        </w:rPr>
+      </w:pPr>
+      <w:r>
+        <w:rPr>
+          <w:rFonts w:ascii="Consolas" w:hAnsi="Consolas" w:cs="Consolas"/>
+          <w:lang w:val="en-US"/>
         </w:rPr>
         <w:t>i = 28, joint_name = HandPinky3</w:t>
       </w:r>
@@ -1642,45 +1648,53 @@
         <w:spacing w:after="0"/>
         <w:rPr>
           <w:rFonts w:ascii="Consolas" w:hAnsi="Consolas" w:cs="Consolas"/>
-        </w:rPr>
-      </w:pPr>
-    </w:p>
-    <w:p>
-      <w:pPr>
-        <w:spacing w:after="0"/>
-        <w:rPr>
-          <w:rFonts w:ascii="Consolas" w:hAnsi="Consolas" w:cs="Consolas"/>
-        </w:rPr>
-      </w:pPr>
-    </w:p>
-    <w:p>
-      <w:pPr>
-        <w:spacing w:after="0"/>
-        <w:rPr>
-          <w:rFonts w:ascii="Consolas" w:hAnsi="Consolas" w:cs="Consolas"/>
-        </w:rPr>
-      </w:pPr>
-    </w:p>
-    <w:p>
-      <w:pPr>
-        <w:spacing w:after="0"/>
-        <w:rPr>
-          <w:rFonts w:ascii="Consolas" w:hAnsi="Consolas" w:cs="Consolas"/>
-        </w:rPr>
-      </w:pPr>
-    </w:p>
-    <w:p>
-      <w:pPr>
-        <w:spacing w:after="0"/>
-        <w:rPr>
-          <w:rFonts w:ascii="Consolas" w:hAnsi="Consolas" w:cs="Consolas"/>
-        </w:rPr>
-      </w:pPr>
-    </w:p>
-    <w:p>
-      <w:pPr>
-        <w:rPr>
-          <w:rFonts w:ascii="Consolas" w:hAnsi="Consolas" w:cs="Consolas"/>
+          <w:lang w:val="en-US"/>
+        </w:rPr>
+      </w:pPr>
+    </w:p>
+    <w:p>
+      <w:pPr>
+        <w:spacing w:after="0"/>
+        <w:rPr>
+          <w:rFonts w:ascii="Consolas" w:hAnsi="Consolas" w:cs="Consolas"/>
+          <w:lang w:val="en-US"/>
+        </w:rPr>
+      </w:pPr>
+    </w:p>
+    <w:p>
+      <w:pPr>
+        <w:spacing w:after="0"/>
+        <w:rPr>
+          <w:rFonts w:ascii="Consolas" w:hAnsi="Consolas" w:cs="Consolas"/>
+          <w:lang w:val="en-US"/>
+        </w:rPr>
+      </w:pPr>
+    </w:p>
+    <w:p>
+      <w:pPr>
+        <w:spacing w:after="0"/>
+        <w:rPr>
+          <w:rFonts w:ascii="Consolas" w:hAnsi="Consolas" w:cs="Consolas"/>
+          <w:lang w:val="en-US"/>
+        </w:rPr>
+      </w:pPr>
+    </w:p>
+    <w:p>
+      <w:pPr>
+        <w:spacing w:after="0"/>
+        <w:rPr>
+          <w:rFonts w:ascii="Consolas" w:hAnsi="Consolas" w:cs="Consolas"/>
+          <w:lang w:val="en-US"/>
+        </w:rPr>
+      </w:pPr>
+    </w:p>
+    <w:p>
+      <w:pPr>
+        <w:spacing w:after="0" w:line="160" w:lineRule="exact"/>
+        <w:rPr>
+          <w:rFonts w:ascii="Consolas" w:hAnsi="Consolas" w:cs="Consolas"/>
+          <w:sz w:val="18"/>
+          <w:szCs w:val="18"/>
         </w:rPr>
       </w:pPr>
       <w:r>
@@ -1689,6 +1703,2033 @@
         </w:rPr>
         <w:br w:type="page"/>
       </w:r>
+      <w:r>
+        <w:rPr>
+          <w:rFonts w:ascii="Consolas" w:hAnsi="Consolas" w:cs="Consolas"/>
+          <w:sz w:val="18"/>
+          <w:szCs w:val="18"/>
+        </w:rPr>
+        <w:lastRenderedPageBreak/>
+        <w:t>9</w:t>
+      </w:r>
+    </w:p>
+    <w:p>
+      <w:pPr>
+        <w:spacing w:after="0" w:line="160" w:lineRule="exact"/>
+        <w:rPr>
+          <w:rFonts w:ascii="Consolas" w:hAnsi="Consolas" w:cs="Consolas"/>
+          <w:sz w:val="18"/>
+          <w:szCs w:val="18"/>
+        </w:rPr>
+      </w:pPr>
+      <w:r>
+        <w:rPr>
+          <w:rFonts w:ascii="Consolas" w:hAnsi="Consolas" w:cs="Consolas"/>
+          <w:sz w:val="18"/>
+          <w:szCs w:val="18"/>
+        </w:rPr>
+        <w:t>min: -0.3</w:t>
+      </w:r>
+    </w:p>
+    <w:p>
+      <w:pPr>
+        <w:spacing w:after="0" w:line="160" w:lineRule="exact"/>
+        <w:rPr>
+          <w:rFonts w:ascii="Consolas" w:hAnsi="Consolas" w:cs="Consolas"/>
+          <w:sz w:val="18"/>
+          <w:szCs w:val="18"/>
+        </w:rPr>
+      </w:pPr>
+      <w:r>
+        <w:rPr>
+          <w:rFonts w:ascii="Consolas" w:hAnsi="Consolas" w:cs="Consolas"/>
+          <w:sz w:val="18"/>
+          <w:szCs w:val="18"/>
+        </w:rPr>
+        <w:t>max: 0.3</w:t>
+      </w:r>
+    </w:p>
+    <w:p>
+      <w:pPr>
+        <w:spacing w:after="0" w:line="160" w:lineRule="exact"/>
+        <w:rPr>
+          <w:rFonts w:ascii="Consolas" w:hAnsi="Consolas" w:cs="Consolas"/>
+          <w:sz w:val="18"/>
+          <w:szCs w:val="18"/>
+        </w:rPr>
+      </w:pPr>
+      <w:r>
+        <w:rPr>
+          <w:rFonts w:ascii="Consolas" w:hAnsi="Consolas" w:cs="Consolas"/>
+          <w:sz w:val="18"/>
+          <w:szCs w:val="18"/>
+        </w:rPr>
+        <w:t>axis: 0 0 1</w:t>
+      </w:r>
+    </w:p>
+    <w:p>
+      <w:pPr>
+        <w:spacing w:after="0" w:line="160" w:lineRule="exact"/>
+        <w:rPr>
+          <w:rFonts w:ascii="Consolas" w:hAnsi="Consolas" w:cs="Consolas"/>
+          <w:sz w:val="18"/>
+          <w:szCs w:val="18"/>
+        </w:rPr>
+      </w:pPr>
+      <w:r>
+        <w:rPr>
+          <w:rFonts w:ascii="Consolas" w:hAnsi="Consolas" w:cs="Consolas"/>
+          <w:sz w:val="18"/>
+          <w:szCs w:val="18"/>
+        </w:rPr>
+        <w:t>phalange_id: 1</w:t>
+      </w:r>
+    </w:p>
+    <w:p>
+      <w:pPr>
+        <w:spacing w:after="0" w:line="160" w:lineRule="exact"/>
+        <w:rPr>
+          <w:rFonts w:ascii="Consolas" w:hAnsi="Consolas" w:cs="Consolas"/>
+          <w:sz w:val="18"/>
+          <w:szCs w:val="18"/>
+        </w:rPr>
+      </w:pPr>
+    </w:p>
+    <w:p>
+      <w:pPr>
+        <w:spacing w:after="0" w:line="160" w:lineRule="exact"/>
+        <w:rPr>
+          <w:rFonts w:ascii="Consolas" w:hAnsi="Consolas" w:cs="Consolas"/>
+          <w:sz w:val="18"/>
+          <w:szCs w:val="18"/>
+        </w:rPr>
+      </w:pPr>
+      <w:r>
+        <w:rPr>
+          <w:rFonts w:ascii="Consolas" w:hAnsi="Consolas" w:cs="Consolas"/>
+          <w:sz w:val="18"/>
+          <w:szCs w:val="18"/>
+        </w:rPr>
+        <w:t>10</w:t>
+      </w:r>
+    </w:p>
+    <w:p>
+      <w:pPr>
+        <w:spacing w:after="0" w:line="160" w:lineRule="exact"/>
+        <w:rPr>
+          <w:rFonts w:ascii="Consolas" w:hAnsi="Consolas" w:cs="Consolas"/>
+          <w:sz w:val="18"/>
+          <w:szCs w:val="18"/>
+        </w:rPr>
+      </w:pPr>
+      <w:r>
+        <w:rPr>
+          <w:rFonts w:ascii="Consolas" w:hAnsi="Consolas" w:cs="Consolas"/>
+          <w:sz w:val="18"/>
+          <w:szCs w:val="18"/>
+        </w:rPr>
+        <w:t>min: -1.5</w:t>
+      </w:r>
+    </w:p>
+    <w:p>
+      <w:pPr>
+        <w:spacing w:after="0" w:line="160" w:lineRule="exact"/>
+        <w:rPr>
+          <w:rFonts w:ascii="Consolas" w:hAnsi="Consolas" w:cs="Consolas"/>
+          <w:sz w:val="18"/>
+          <w:szCs w:val="18"/>
+        </w:rPr>
+      </w:pPr>
+      <w:r>
+        <w:rPr>
+          <w:rFonts w:ascii="Consolas" w:hAnsi="Consolas" w:cs="Consolas"/>
+          <w:sz w:val="18"/>
+          <w:szCs w:val="18"/>
+        </w:rPr>
+        <w:t>max: 0.1</w:t>
+      </w:r>
+    </w:p>
+    <w:p>
+      <w:pPr>
+        <w:spacing w:after="0" w:line="160" w:lineRule="exact"/>
+        <w:rPr>
+          <w:rFonts w:ascii="Consolas" w:hAnsi="Consolas" w:cs="Consolas"/>
+          <w:sz w:val="18"/>
+          <w:szCs w:val="18"/>
+        </w:rPr>
+      </w:pPr>
+      <w:r>
+        <w:rPr>
+          <w:rFonts w:ascii="Consolas" w:hAnsi="Consolas" w:cs="Consolas"/>
+          <w:sz w:val="18"/>
+          <w:szCs w:val="18"/>
+        </w:rPr>
+        <w:t>axis: 1 0 0</w:t>
+      </w:r>
+    </w:p>
+    <w:p>
+      <w:pPr>
+        <w:spacing w:after="0" w:line="160" w:lineRule="exact"/>
+        <w:rPr>
+          <w:rFonts w:ascii="Consolas" w:hAnsi="Consolas" w:cs="Consolas"/>
+          <w:sz w:val="18"/>
+          <w:szCs w:val="18"/>
+        </w:rPr>
+      </w:pPr>
+      <w:r>
+        <w:rPr>
+          <w:rFonts w:ascii="Consolas" w:hAnsi="Consolas" w:cs="Consolas"/>
+          <w:sz w:val="18"/>
+          <w:szCs w:val="18"/>
+        </w:rPr>
+        <w:t>phalange_id: 1</w:t>
+      </w:r>
+    </w:p>
+    <w:p>
+      <w:pPr>
+        <w:spacing w:after="0" w:line="160" w:lineRule="exact"/>
+        <w:rPr>
+          <w:rFonts w:ascii="Consolas" w:hAnsi="Consolas" w:cs="Consolas"/>
+          <w:sz w:val="18"/>
+          <w:szCs w:val="18"/>
+        </w:rPr>
+      </w:pPr>
+    </w:p>
+    <w:p>
+      <w:pPr>
+        <w:spacing w:after="0" w:line="160" w:lineRule="exact"/>
+        <w:rPr>
+          <w:rFonts w:ascii="Consolas" w:hAnsi="Consolas" w:cs="Consolas"/>
+          <w:sz w:val="18"/>
+          <w:szCs w:val="18"/>
+        </w:rPr>
+      </w:pPr>
+      <w:r>
+        <w:rPr>
+          <w:rFonts w:ascii="Consolas" w:hAnsi="Consolas" w:cs="Consolas"/>
+          <w:sz w:val="18"/>
+          <w:szCs w:val="18"/>
+        </w:rPr>
+        <w:t>11</w:t>
+      </w:r>
+    </w:p>
+    <w:p>
+      <w:pPr>
+        <w:spacing w:after="0" w:line="160" w:lineRule="exact"/>
+        <w:rPr>
+          <w:rFonts w:ascii="Consolas" w:hAnsi="Consolas" w:cs="Consolas"/>
+          <w:sz w:val="18"/>
+          <w:szCs w:val="18"/>
+        </w:rPr>
+      </w:pPr>
+      <w:r>
+        <w:rPr>
+          <w:rFonts w:ascii="Consolas" w:hAnsi="Consolas" w:cs="Consolas"/>
+          <w:sz w:val="18"/>
+          <w:szCs w:val="18"/>
+        </w:rPr>
+        <w:t>min: -1.5</w:t>
+      </w:r>
+    </w:p>
+    <w:p>
+      <w:pPr>
+        <w:spacing w:after="0" w:line="160" w:lineRule="exact"/>
+        <w:rPr>
+          <w:rFonts w:ascii="Consolas" w:hAnsi="Consolas" w:cs="Consolas"/>
+          <w:sz w:val="18"/>
+          <w:szCs w:val="18"/>
+        </w:rPr>
+      </w:pPr>
+      <w:r>
+        <w:rPr>
+          <w:rFonts w:ascii="Consolas" w:hAnsi="Consolas" w:cs="Consolas"/>
+          <w:sz w:val="18"/>
+          <w:szCs w:val="18"/>
+        </w:rPr>
+        <w:t>max: 0.1</w:t>
+      </w:r>
+    </w:p>
+    <w:p>
+      <w:pPr>
+        <w:spacing w:after="0" w:line="160" w:lineRule="exact"/>
+        <w:rPr>
+          <w:rFonts w:ascii="Consolas" w:hAnsi="Consolas" w:cs="Consolas"/>
+          <w:sz w:val="18"/>
+          <w:szCs w:val="18"/>
+        </w:rPr>
+      </w:pPr>
+      <w:r>
+        <w:rPr>
+          <w:rFonts w:ascii="Consolas" w:hAnsi="Consolas" w:cs="Consolas"/>
+          <w:sz w:val="18"/>
+          <w:szCs w:val="18"/>
+        </w:rPr>
+        <w:t>axis: 1 0 0</w:t>
+      </w:r>
+    </w:p>
+    <w:p>
+      <w:pPr>
+        <w:spacing w:after="0" w:line="160" w:lineRule="exact"/>
+        <w:rPr>
+          <w:rFonts w:ascii="Consolas" w:hAnsi="Consolas" w:cs="Consolas"/>
+          <w:sz w:val="18"/>
+          <w:szCs w:val="18"/>
+        </w:rPr>
+      </w:pPr>
+      <w:r>
+        <w:rPr>
+          <w:rFonts w:ascii="Consolas" w:hAnsi="Consolas" w:cs="Consolas"/>
+          <w:sz w:val="18"/>
+          <w:szCs w:val="18"/>
+        </w:rPr>
+        <w:t>phalange_id: 2</w:t>
+      </w:r>
+    </w:p>
+    <w:p>
+      <w:pPr>
+        <w:spacing w:after="0" w:line="160" w:lineRule="exact"/>
+        <w:rPr>
+          <w:rFonts w:ascii="Consolas" w:hAnsi="Consolas" w:cs="Consolas"/>
+          <w:sz w:val="18"/>
+          <w:szCs w:val="18"/>
+        </w:rPr>
+      </w:pPr>
+    </w:p>
+    <w:p>
+      <w:pPr>
+        <w:spacing w:after="0" w:line="160" w:lineRule="exact"/>
+        <w:rPr>
+          <w:rFonts w:ascii="Consolas" w:hAnsi="Consolas" w:cs="Consolas"/>
+          <w:sz w:val="18"/>
+          <w:szCs w:val="18"/>
+        </w:rPr>
+      </w:pPr>
+      <w:r>
+        <w:rPr>
+          <w:rFonts w:ascii="Consolas" w:hAnsi="Consolas" w:cs="Consolas"/>
+          <w:sz w:val="18"/>
+          <w:szCs w:val="18"/>
+        </w:rPr>
+        <w:t>12</w:t>
+      </w:r>
+    </w:p>
+    <w:p>
+      <w:pPr>
+        <w:spacing w:after="0" w:line="160" w:lineRule="exact"/>
+        <w:rPr>
+          <w:rFonts w:ascii="Consolas" w:hAnsi="Consolas" w:cs="Consolas"/>
+          <w:sz w:val="18"/>
+          <w:szCs w:val="18"/>
+        </w:rPr>
+      </w:pPr>
+      <w:r>
+        <w:rPr>
+          <w:rFonts w:ascii="Consolas" w:hAnsi="Consolas" w:cs="Consolas"/>
+          <w:sz w:val="18"/>
+          <w:szCs w:val="18"/>
+        </w:rPr>
+        <w:t>min: -1.5</w:t>
+      </w:r>
+    </w:p>
+    <w:p>
+      <w:pPr>
+        <w:spacing w:after="0" w:line="160" w:lineRule="exact"/>
+        <w:rPr>
+          <w:rFonts w:ascii="Consolas" w:hAnsi="Consolas" w:cs="Consolas"/>
+          <w:sz w:val="18"/>
+          <w:szCs w:val="18"/>
+        </w:rPr>
+      </w:pPr>
+      <w:r>
+        <w:rPr>
+          <w:rFonts w:ascii="Consolas" w:hAnsi="Consolas" w:cs="Consolas"/>
+          <w:sz w:val="18"/>
+          <w:szCs w:val="18"/>
+        </w:rPr>
+        <w:t>max: 0.1</w:t>
+      </w:r>
+    </w:p>
+    <w:p>
+      <w:pPr>
+        <w:spacing w:after="0" w:line="160" w:lineRule="exact"/>
+        <w:rPr>
+          <w:rFonts w:ascii="Consolas" w:hAnsi="Consolas" w:cs="Consolas"/>
+          <w:sz w:val="18"/>
+          <w:szCs w:val="18"/>
+        </w:rPr>
+      </w:pPr>
+      <w:r>
+        <w:rPr>
+          <w:rFonts w:ascii="Consolas" w:hAnsi="Consolas" w:cs="Consolas"/>
+          <w:sz w:val="18"/>
+          <w:szCs w:val="18"/>
+        </w:rPr>
+        <w:t>axis: 1 0 0</w:t>
+      </w:r>
+    </w:p>
+    <w:p>
+      <w:pPr>
+        <w:spacing w:after="0" w:line="160" w:lineRule="exact"/>
+        <w:rPr>
+          <w:rFonts w:ascii="Consolas" w:hAnsi="Consolas" w:cs="Consolas"/>
+          <w:sz w:val="18"/>
+          <w:szCs w:val="18"/>
+        </w:rPr>
+      </w:pPr>
+      <w:r>
+        <w:rPr>
+          <w:rFonts w:ascii="Consolas" w:hAnsi="Consolas" w:cs="Consolas"/>
+          <w:sz w:val="18"/>
+          <w:szCs w:val="18"/>
+        </w:rPr>
+        <w:t>phalange_id: 3</w:t>
+      </w:r>
+    </w:p>
+    <w:p>
+      <w:pPr>
+        <w:spacing w:after="0" w:line="160" w:lineRule="exact"/>
+        <w:rPr>
+          <w:rFonts w:ascii="Consolas" w:hAnsi="Consolas" w:cs="Consolas"/>
+          <w:sz w:val="18"/>
+          <w:szCs w:val="18"/>
+        </w:rPr>
+      </w:pPr>
+    </w:p>
+    <w:p>
+      <w:pPr>
+        <w:spacing w:after="0" w:line="160" w:lineRule="exact"/>
+        <w:rPr>
+          <w:rFonts w:ascii="Consolas" w:hAnsi="Consolas" w:cs="Consolas"/>
+          <w:sz w:val="18"/>
+          <w:szCs w:val="18"/>
+        </w:rPr>
+      </w:pPr>
+      <w:r>
+        <w:rPr>
+          <w:rFonts w:ascii="Consolas" w:hAnsi="Consolas" w:cs="Consolas"/>
+          <w:sz w:val="18"/>
+          <w:szCs w:val="18"/>
+        </w:rPr>
+        <w:t>13</w:t>
+      </w:r>
+    </w:p>
+    <w:p>
+      <w:pPr>
+        <w:spacing w:after="0" w:line="160" w:lineRule="exact"/>
+        <w:rPr>
+          <w:rFonts w:ascii="Consolas" w:hAnsi="Consolas" w:cs="Consolas"/>
+          <w:sz w:val="18"/>
+          <w:szCs w:val="18"/>
+        </w:rPr>
+      </w:pPr>
+      <w:r>
+        <w:rPr>
+          <w:rFonts w:ascii="Consolas" w:hAnsi="Consolas" w:cs="Consolas"/>
+          <w:sz w:val="18"/>
+          <w:szCs w:val="18"/>
+        </w:rPr>
+        <w:t>min: -0.5</w:t>
+      </w:r>
+    </w:p>
+    <w:p>
+      <w:pPr>
+        <w:spacing w:after="0" w:line="160" w:lineRule="exact"/>
+        <w:rPr>
+          <w:rFonts w:ascii="Consolas" w:hAnsi="Consolas" w:cs="Consolas"/>
+          <w:sz w:val="18"/>
+          <w:szCs w:val="18"/>
+        </w:rPr>
+      </w:pPr>
+      <w:r>
+        <w:rPr>
+          <w:rFonts w:ascii="Consolas" w:hAnsi="Consolas" w:cs="Consolas"/>
+          <w:sz w:val="18"/>
+          <w:szCs w:val="18"/>
+        </w:rPr>
+        <w:t>max: 0.4</w:t>
+      </w:r>
+    </w:p>
+    <w:p>
+      <w:pPr>
+        <w:spacing w:after="0" w:line="160" w:lineRule="exact"/>
+        <w:rPr>
+          <w:rFonts w:ascii="Consolas" w:hAnsi="Consolas" w:cs="Consolas"/>
+          <w:sz w:val="18"/>
+          <w:szCs w:val="18"/>
+        </w:rPr>
+      </w:pPr>
+      <w:r>
+        <w:rPr>
+          <w:rFonts w:ascii="Consolas" w:hAnsi="Consolas" w:cs="Consolas"/>
+          <w:sz w:val="18"/>
+          <w:szCs w:val="18"/>
+        </w:rPr>
+        <w:t>axis: 0 0 1</w:t>
+      </w:r>
+    </w:p>
+    <w:p>
+      <w:pPr>
+        <w:spacing w:after="0" w:line="160" w:lineRule="exact"/>
+        <w:rPr>
+          <w:rFonts w:ascii="Consolas" w:hAnsi="Consolas" w:cs="Consolas"/>
+          <w:sz w:val="18"/>
+          <w:szCs w:val="18"/>
+        </w:rPr>
+      </w:pPr>
+      <w:r>
+        <w:rPr>
+          <w:rFonts w:ascii="Consolas" w:hAnsi="Consolas" w:cs="Consolas"/>
+          <w:sz w:val="18"/>
+          <w:szCs w:val="18"/>
+        </w:rPr>
+        <w:t>phalange_id: 13</w:t>
+      </w:r>
+    </w:p>
+    <w:p>
+      <w:pPr>
+        <w:spacing w:after="0" w:line="160" w:lineRule="exact"/>
+        <w:rPr>
+          <w:rFonts w:ascii="Consolas" w:hAnsi="Consolas" w:cs="Consolas"/>
+          <w:sz w:val="18"/>
+          <w:szCs w:val="18"/>
+        </w:rPr>
+      </w:pPr>
+    </w:p>
+    <w:p>
+      <w:pPr>
+        <w:spacing w:after="0" w:line="160" w:lineRule="exact"/>
+        <w:rPr>
+          <w:rFonts w:ascii="Consolas" w:hAnsi="Consolas" w:cs="Consolas"/>
+          <w:sz w:val="18"/>
+          <w:szCs w:val="18"/>
+        </w:rPr>
+      </w:pPr>
+      <w:r>
+        <w:rPr>
+          <w:rFonts w:ascii="Consolas" w:hAnsi="Consolas" w:cs="Consolas"/>
+          <w:sz w:val="18"/>
+          <w:szCs w:val="18"/>
+        </w:rPr>
+        <w:t>14</w:t>
+      </w:r>
+    </w:p>
+    <w:p>
+      <w:pPr>
+        <w:spacing w:after="0" w:line="160" w:lineRule="exact"/>
+        <w:rPr>
+          <w:rFonts w:ascii="Consolas" w:hAnsi="Consolas" w:cs="Consolas"/>
+          <w:sz w:val="18"/>
+          <w:szCs w:val="18"/>
+        </w:rPr>
+      </w:pPr>
+      <w:r>
+        <w:rPr>
+          <w:rFonts w:ascii="Consolas" w:hAnsi="Consolas" w:cs="Consolas"/>
+          <w:sz w:val="18"/>
+          <w:szCs w:val="18"/>
+        </w:rPr>
+        <w:t>min: -1.5</w:t>
+      </w:r>
+    </w:p>
+    <w:p>
+      <w:pPr>
+        <w:spacing w:after="0" w:line="160" w:lineRule="exact"/>
+        <w:rPr>
+          <w:rFonts w:ascii="Consolas" w:hAnsi="Consolas" w:cs="Consolas"/>
+          <w:sz w:val="18"/>
+          <w:szCs w:val="18"/>
+        </w:rPr>
+      </w:pPr>
+      <w:r>
+        <w:rPr>
+          <w:rFonts w:ascii="Consolas" w:hAnsi="Consolas" w:cs="Consolas"/>
+          <w:sz w:val="18"/>
+          <w:szCs w:val="18"/>
+        </w:rPr>
+        <w:t>max: 0.1</w:t>
+      </w:r>
+    </w:p>
+    <w:p>
+      <w:pPr>
+        <w:spacing w:after="0" w:line="160" w:lineRule="exact"/>
+        <w:rPr>
+          <w:rFonts w:ascii="Consolas" w:hAnsi="Consolas" w:cs="Consolas"/>
+          <w:sz w:val="18"/>
+          <w:szCs w:val="18"/>
+        </w:rPr>
+      </w:pPr>
+      <w:r>
+        <w:rPr>
+          <w:rFonts w:ascii="Consolas" w:hAnsi="Consolas" w:cs="Consolas"/>
+          <w:sz w:val="18"/>
+          <w:szCs w:val="18"/>
+        </w:rPr>
+        <w:t>axis: 1 0 0</w:t>
+      </w:r>
+    </w:p>
+    <w:p>
+      <w:pPr>
+        <w:spacing w:after="0" w:line="160" w:lineRule="exact"/>
+        <w:rPr>
+          <w:rFonts w:ascii="Consolas" w:hAnsi="Consolas" w:cs="Consolas"/>
+          <w:sz w:val="18"/>
+          <w:szCs w:val="18"/>
+        </w:rPr>
+      </w:pPr>
+      <w:r>
+        <w:rPr>
+          <w:rFonts w:ascii="Consolas" w:hAnsi="Consolas" w:cs="Consolas"/>
+          <w:sz w:val="18"/>
+          <w:szCs w:val="18"/>
+        </w:rPr>
+        <w:t>phalange_id: 13</w:t>
+      </w:r>
+    </w:p>
+    <w:p>
+      <w:pPr>
+        <w:spacing w:after="0" w:line="160" w:lineRule="exact"/>
+        <w:rPr>
+          <w:rFonts w:ascii="Consolas" w:hAnsi="Consolas" w:cs="Consolas"/>
+          <w:sz w:val="18"/>
+          <w:szCs w:val="18"/>
+        </w:rPr>
+      </w:pPr>
+    </w:p>
+    <w:p>
+      <w:pPr>
+        <w:spacing w:after="0" w:line="160" w:lineRule="exact"/>
+        <w:rPr>
+          <w:rFonts w:ascii="Consolas" w:hAnsi="Consolas" w:cs="Consolas"/>
+          <w:sz w:val="18"/>
+          <w:szCs w:val="18"/>
+        </w:rPr>
+      </w:pPr>
+      <w:r>
+        <w:rPr>
+          <w:rFonts w:ascii="Consolas" w:hAnsi="Consolas" w:cs="Consolas"/>
+          <w:sz w:val="18"/>
+          <w:szCs w:val="18"/>
+        </w:rPr>
+        <w:t>15</w:t>
+      </w:r>
+    </w:p>
+    <w:p>
+      <w:pPr>
+        <w:spacing w:after="0" w:line="160" w:lineRule="exact"/>
+        <w:rPr>
+          <w:rFonts w:ascii="Consolas" w:hAnsi="Consolas" w:cs="Consolas"/>
+          <w:sz w:val="18"/>
+          <w:szCs w:val="18"/>
+        </w:rPr>
+      </w:pPr>
+      <w:r>
+        <w:rPr>
+          <w:rFonts w:ascii="Consolas" w:hAnsi="Consolas" w:cs="Consolas"/>
+          <w:sz w:val="18"/>
+          <w:szCs w:val="18"/>
+        </w:rPr>
+        <w:t>min: -1.5</w:t>
+      </w:r>
+    </w:p>
+    <w:p>
+      <w:pPr>
+        <w:spacing w:after="0" w:line="160" w:lineRule="exact"/>
+        <w:rPr>
+          <w:rFonts w:ascii="Consolas" w:hAnsi="Consolas" w:cs="Consolas"/>
+          <w:sz w:val="18"/>
+          <w:szCs w:val="18"/>
+        </w:rPr>
+      </w:pPr>
+      <w:r>
+        <w:rPr>
+          <w:rFonts w:ascii="Consolas" w:hAnsi="Consolas" w:cs="Consolas"/>
+          <w:sz w:val="18"/>
+          <w:szCs w:val="18"/>
+        </w:rPr>
+        <w:t>max: 0.1</w:t>
+      </w:r>
+    </w:p>
+    <w:p>
+      <w:pPr>
+        <w:spacing w:after="0" w:line="160" w:lineRule="exact"/>
+        <w:rPr>
+          <w:rFonts w:ascii="Consolas" w:hAnsi="Consolas" w:cs="Consolas"/>
+          <w:sz w:val="18"/>
+          <w:szCs w:val="18"/>
+        </w:rPr>
+      </w:pPr>
+      <w:r>
+        <w:rPr>
+          <w:rFonts w:ascii="Consolas" w:hAnsi="Consolas" w:cs="Consolas"/>
+          <w:sz w:val="18"/>
+          <w:szCs w:val="18"/>
+        </w:rPr>
+        <w:t>axis: 1 0 0</w:t>
+      </w:r>
+    </w:p>
+    <w:p>
+      <w:pPr>
+        <w:spacing w:after="0" w:line="160" w:lineRule="exact"/>
+        <w:rPr>
+          <w:rFonts w:ascii="Consolas" w:hAnsi="Consolas" w:cs="Consolas"/>
+          <w:sz w:val="18"/>
+          <w:szCs w:val="18"/>
+        </w:rPr>
+      </w:pPr>
+      <w:r>
+        <w:rPr>
+          <w:rFonts w:ascii="Consolas" w:hAnsi="Consolas" w:cs="Consolas"/>
+          <w:sz w:val="18"/>
+          <w:szCs w:val="18"/>
+        </w:rPr>
+        <w:t>phalange_id: 14</w:t>
+      </w:r>
+    </w:p>
+    <w:p>
+      <w:pPr>
+        <w:spacing w:after="0" w:line="160" w:lineRule="exact"/>
+        <w:rPr>
+          <w:rFonts w:ascii="Consolas" w:hAnsi="Consolas" w:cs="Consolas"/>
+          <w:sz w:val="18"/>
+          <w:szCs w:val="18"/>
+        </w:rPr>
+      </w:pPr>
+    </w:p>
+    <w:p>
+      <w:pPr>
+        <w:spacing w:after="0" w:line="160" w:lineRule="exact"/>
+        <w:rPr>
+          <w:rFonts w:ascii="Consolas" w:hAnsi="Consolas" w:cs="Consolas"/>
+          <w:sz w:val="18"/>
+          <w:szCs w:val="18"/>
+        </w:rPr>
+      </w:pPr>
+      <w:r>
+        <w:rPr>
+          <w:rFonts w:ascii="Consolas" w:hAnsi="Consolas" w:cs="Consolas"/>
+          <w:sz w:val="18"/>
+          <w:szCs w:val="18"/>
+        </w:rPr>
+        <w:t>16</w:t>
+      </w:r>
+    </w:p>
+    <w:p>
+      <w:pPr>
+        <w:spacing w:after="0" w:line="160" w:lineRule="exact"/>
+        <w:rPr>
+          <w:rFonts w:ascii="Consolas" w:hAnsi="Consolas" w:cs="Consolas"/>
+          <w:sz w:val="18"/>
+          <w:szCs w:val="18"/>
+        </w:rPr>
+      </w:pPr>
+      <w:r>
+        <w:rPr>
+          <w:rFonts w:ascii="Consolas" w:hAnsi="Consolas" w:cs="Consolas"/>
+          <w:sz w:val="18"/>
+          <w:szCs w:val="18"/>
+        </w:rPr>
+        <w:t>min: -1.5</w:t>
+      </w:r>
+    </w:p>
+    <w:p>
+      <w:pPr>
+        <w:spacing w:after="0" w:line="160" w:lineRule="exact"/>
+        <w:rPr>
+          <w:rFonts w:ascii="Consolas" w:hAnsi="Consolas" w:cs="Consolas"/>
+          <w:sz w:val="18"/>
+          <w:szCs w:val="18"/>
+        </w:rPr>
+      </w:pPr>
+      <w:r>
+        <w:rPr>
+          <w:rFonts w:ascii="Consolas" w:hAnsi="Consolas" w:cs="Consolas"/>
+          <w:sz w:val="18"/>
+          <w:szCs w:val="18"/>
+        </w:rPr>
+        <w:t>max: 0.1</w:t>
+      </w:r>
+    </w:p>
+    <w:p>
+      <w:pPr>
+        <w:spacing w:after="0" w:line="160" w:lineRule="exact"/>
+        <w:rPr>
+          <w:rFonts w:ascii="Consolas" w:hAnsi="Consolas" w:cs="Consolas"/>
+          <w:sz w:val="18"/>
+          <w:szCs w:val="18"/>
+        </w:rPr>
+      </w:pPr>
+      <w:r>
+        <w:rPr>
+          <w:rFonts w:ascii="Consolas" w:hAnsi="Consolas" w:cs="Consolas"/>
+          <w:sz w:val="18"/>
+          <w:szCs w:val="18"/>
+        </w:rPr>
+        <w:t>axis: 1 0 0</w:t>
+      </w:r>
+    </w:p>
+    <w:p>
+      <w:pPr>
+        <w:spacing w:after="0" w:line="160" w:lineRule="exact"/>
+        <w:rPr>
+          <w:rFonts w:ascii="Consolas" w:hAnsi="Consolas" w:cs="Consolas"/>
+          <w:sz w:val="18"/>
+          <w:szCs w:val="18"/>
+        </w:rPr>
+      </w:pPr>
+      <w:r>
+        <w:rPr>
+          <w:rFonts w:ascii="Consolas" w:hAnsi="Consolas" w:cs="Consolas"/>
+          <w:sz w:val="18"/>
+          <w:szCs w:val="18"/>
+        </w:rPr>
+        <w:t>type: 0</w:t>
+      </w:r>
+    </w:p>
+    <w:p>
+      <w:pPr>
+        <w:spacing w:after="0" w:line="160" w:lineRule="exact"/>
+        <w:rPr>
+          <w:rFonts w:ascii="Consolas" w:hAnsi="Consolas" w:cs="Consolas"/>
+          <w:sz w:val="18"/>
+          <w:szCs w:val="18"/>
+        </w:rPr>
+      </w:pPr>
+      <w:r>
+        <w:rPr>
+          <w:rFonts w:ascii="Consolas" w:hAnsi="Consolas" w:cs="Consolas"/>
+          <w:sz w:val="18"/>
+          <w:szCs w:val="18"/>
+        </w:rPr>
+        <w:t>phalange_id: 15</w:t>
+      </w:r>
+    </w:p>
+    <w:p>
+      <w:pPr>
+        <w:spacing w:after="0" w:line="160" w:lineRule="exact"/>
+        <w:rPr>
+          <w:rFonts w:ascii="Consolas" w:hAnsi="Consolas" w:cs="Consolas"/>
+          <w:sz w:val="18"/>
+          <w:szCs w:val="18"/>
+        </w:rPr>
+      </w:pPr>
+    </w:p>
+    <w:p>
+      <w:pPr>
+        <w:spacing w:after="0" w:line="160" w:lineRule="exact"/>
+        <w:rPr>
+          <w:rFonts w:ascii="Consolas" w:hAnsi="Consolas" w:cs="Consolas"/>
+          <w:sz w:val="18"/>
+          <w:szCs w:val="18"/>
+        </w:rPr>
+      </w:pPr>
+      <w:r>
+        <w:rPr>
+          <w:rFonts w:ascii="Consolas" w:hAnsi="Consolas" w:cs="Consolas"/>
+          <w:sz w:val="18"/>
+          <w:szCs w:val="18"/>
+        </w:rPr>
+        <w:t>17</w:t>
+      </w:r>
+    </w:p>
+    <w:p>
+      <w:pPr>
+        <w:spacing w:after="0" w:line="160" w:lineRule="exact"/>
+        <w:rPr>
+          <w:rFonts w:ascii="Consolas" w:hAnsi="Consolas" w:cs="Consolas"/>
+          <w:sz w:val="18"/>
+          <w:szCs w:val="18"/>
+        </w:rPr>
+      </w:pPr>
+      <w:r>
+        <w:rPr>
+          <w:rFonts w:ascii="Consolas" w:hAnsi="Consolas" w:cs="Consolas"/>
+          <w:sz w:val="18"/>
+          <w:szCs w:val="18"/>
+        </w:rPr>
+        <w:t>min: -0.3</w:t>
+      </w:r>
+    </w:p>
+    <w:p>
+      <w:pPr>
+        <w:spacing w:after="0" w:line="160" w:lineRule="exact"/>
+        <w:rPr>
+          <w:rFonts w:ascii="Consolas" w:hAnsi="Consolas" w:cs="Consolas"/>
+          <w:sz w:val="18"/>
+          <w:szCs w:val="18"/>
+        </w:rPr>
+      </w:pPr>
+      <w:r>
+        <w:rPr>
+          <w:rFonts w:ascii="Consolas" w:hAnsi="Consolas" w:cs="Consolas"/>
+          <w:sz w:val="18"/>
+          <w:szCs w:val="18"/>
+        </w:rPr>
+        <w:t>max: 0.3</w:t>
+      </w:r>
+    </w:p>
+    <w:p>
+      <w:pPr>
+        <w:spacing w:after="0" w:line="160" w:lineRule="exact"/>
+        <w:rPr>
+          <w:rFonts w:ascii="Consolas" w:hAnsi="Consolas" w:cs="Consolas"/>
+          <w:sz w:val="18"/>
+          <w:szCs w:val="18"/>
+        </w:rPr>
+      </w:pPr>
+      <w:r>
+        <w:rPr>
+          <w:rFonts w:ascii="Consolas" w:hAnsi="Consolas" w:cs="Consolas"/>
+          <w:sz w:val="18"/>
+          <w:szCs w:val="18"/>
+        </w:rPr>
+        <w:t>axis: 0 0 1</w:t>
+      </w:r>
+    </w:p>
+    <w:p>
+      <w:pPr>
+        <w:spacing w:after="0" w:line="160" w:lineRule="exact"/>
+        <w:rPr>
+          <w:rFonts w:ascii="Consolas" w:hAnsi="Consolas" w:cs="Consolas"/>
+          <w:sz w:val="18"/>
+          <w:szCs w:val="18"/>
+        </w:rPr>
+      </w:pPr>
+      <w:r>
+        <w:rPr>
+          <w:rFonts w:ascii="Consolas" w:hAnsi="Consolas" w:cs="Consolas"/>
+          <w:sz w:val="18"/>
+          <w:szCs w:val="18"/>
+        </w:rPr>
+        <w:t>phalange_id: 10</w:t>
+      </w:r>
+    </w:p>
+    <w:p>
+      <w:pPr>
+        <w:spacing w:after="0" w:line="160" w:lineRule="exact"/>
+        <w:rPr>
+          <w:rFonts w:ascii="Consolas" w:hAnsi="Consolas" w:cs="Consolas"/>
+          <w:sz w:val="18"/>
+          <w:szCs w:val="18"/>
+        </w:rPr>
+      </w:pPr>
+    </w:p>
+    <w:p>
+      <w:pPr>
+        <w:spacing w:after="0" w:line="160" w:lineRule="exact"/>
+        <w:rPr>
+          <w:rFonts w:ascii="Consolas" w:hAnsi="Consolas" w:cs="Consolas"/>
+          <w:sz w:val="18"/>
+          <w:szCs w:val="18"/>
+        </w:rPr>
+      </w:pPr>
+      <w:r>
+        <w:rPr>
+          <w:rFonts w:ascii="Consolas" w:hAnsi="Consolas" w:cs="Consolas"/>
+          <w:sz w:val="18"/>
+          <w:szCs w:val="18"/>
+        </w:rPr>
+        <w:t>18</w:t>
+      </w:r>
+    </w:p>
+    <w:p>
+      <w:pPr>
+        <w:spacing w:after="0" w:line="160" w:lineRule="exact"/>
+        <w:rPr>
+          <w:rFonts w:ascii="Consolas" w:hAnsi="Consolas" w:cs="Consolas"/>
+          <w:sz w:val="18"/>
+          <w:szCs w:val="18"/>
+        </w:rPr>
+      </w:pPr>
+      <w:r>
+        <w:rPr>
+          <w:rFonts w:ascii="Consolas" w:hAnsi="Consolas" w:cs="Consolas"/>
+          <w:sz w:val="18"/>
+          <w:szCs w:val="18"/>
+        </w:rPr>
+        <w:t>min: -1.5</w:t>
+      </w:r>
+    </w:p>
+    <w:p>
+      <w:pPr>
+        <w:spacing w:after="0" w:line="160" w:lineRule="exact"/>
+        <w:rPr>
+          <w:rFonts w:ascii="Consolas" w:hAnsi="Consolas" w:cs="Consolas"/>
+          <w:sz w:val="18"/>
+          <w:szCs w:val="18"/>
+        </w:rPr>
+      </w:pPr>
+      <w:r>
+        <w:rPr>
+          <w:rFonts w:ascii="Consolas" w:hAnsi="Consolas" w:cs="Consolas"/>
+          <w:sz w:val="18"/>
+          <w:szCs w:val="18"/>
+        </w:rPr>
+        <w:t>max: 0.1</w:t>
+      </w:r>
+    </w:p>
+    <w:p>
+      <w:pPr>
+        <w:spacing w:after="0" w:line="160" w:lineRule="exact"/>
+        <w:rPr>
+          <w:rFonts w:ascii="Consolas" w:hAnsi="Consolas" w:cs="Consolas"/>
+          <w:sz w:val="18"/>
+          <w:szCs w:val="18"/>
+        </w:rPr>
+      </w:pPr>
+      <w:r>
+        <w:rPr>
+          <w:rFonts w:ascii="Consolas" w:hAnsi="Consolas" w:cs="Consolas"/>
+          <w:sz w:val="18"/>
+          <w:szCs w:val="18"/>
+        </w:rPr>
+        <w:t>axis: 1 0 0</w:t>
+      </w:r>
+    </w:p>
+    <w:p>
+      <w:pPr>
+        <w:spacing w:after="0" w:line="160" w:lineRule="exact"/>
+        <w:rPr>
+          <w:rFonts w:ascii="Consolas" w:hAnsi="Consolas" w:cs="Consolas"/>
+          <w:sz w:val="18"/>
+          <w:szCs w:val="18"/>
+        </w:rPr>
+      </w:pPr>
+      <w:r>
+        <w:rPr>
+          <w:rFonts w:ascii="Consolas" w:hAnsi="Consolas" w:cs="Consolas"/>
+          <w:sz w:val="18"/>
+          <w:szCs w:val="18"/>
+        </w:rPr>
+        <w:t>phalange_id: 10</w:t>
+      </w:r>
+    </w:p>
+    <w:p>
+      <w:pPr>
+        <w:spacing w:after="0" w:line="160" w:lineRule="exact"/>
+        <w:rPr>
+          <w:rFonts w:ascii="Consolas" w:hAnsi="Consolas" w:cs="Consolas"/>
+          <w:sz w:val="18"/>
+          <w:szCs w:val="18"/>
+        </w:rPr>
+      </w:pPr>
+    </w:p>
+    <w:p>
+      <w:pPr>
+        <w:spacing w:after="0" w:line="160" w:lineRule="exact"/>
+        <w:rPr>
+          <w:rFonts w:ascii="Consolas" w:hAnsi="Consolas" w:cs="Consolas"/>
+          <w:sz w:val="18"/>
+          <w:szCs w:val="18"/>
+        </w:rPr>
+      </w:pPr>
+      <w:r>
+        <w:rPr>
+          <w:rFonts w:ascii="Consolas" w:hAnsi="Consolas" w:cs="Consolas"/>
+          <w:sz w:val="18"/>
+          <w:szCs w:val="18"/>
+        </w:rPr>
+        <w:t>19</w:t>
+      </w:r>
+    </w:p>
+    <w:p>
+      <w:pPr>
+        <w:spacing w:after="0" w:line="160" w:lineRule="exact"/>
+        <w:rPr>
+          <w:rFonts w:ascii="Consolas" w:hAnsi="Consolas" w:cs="Consolas"/>
+          <w:sz w:val="18"/>
+          <w:szCs w:val="18"/>
+        </w:rPr>
+      </w:pPr>
+      <w:r>
+        <w:rPr>
+          <w:rFonts w:ascii="Consolas" w:hAnsi="Consolas" w:cs="Consolas"/>
+          <w:sz w:val="18"/>
+          <w:szCs w:val="18"/>
+        </w:rPr>
+        <w:t>min: -1.5</w:t>
+      </w:r>
+    </w:p>
+    <w:p>
+      <w:pPr>
+        <w:spacing w:after="0" w:line="160" w:lineRule="exact"/>
+        <w:rPr>
+          <w:rFonts w:ascii="Consolas" w:hAnsi="Consolas" w:cs="Consolas"/>
+          <w:sz w:val="18"/>
+          <w:szCs w:val="18"/>
+        </w:rPr>
+      </w:pPr>
+      <w:r>
+        <w:rPr>
+          <w:rFonts w:ascii="Consolas" w:hAnsi="Consolas" w:cs="Consolas"/>
+          <w:sz w:val="18"/>
+          <w:szCs w:val="18"/>
+        </w:rPr>
+        <w:t>max: 0.1</w:t>
+      </w:r>
+    </w:p>
+    <w:p>
+      <w:pPr>
+        <w:spacing w:after="0" w:line="160" w:lineRule="exact"/>
+        <w:rPr>
+          <w:rFonts w:ascii="Consolas" w:hAnsi="Consolas" w:cs="Consolas"/>
+          <w:sz w:val="18"/>
+          <w:szCs w:val="18"/>
+        </w:rPr>
+      </w:pPr>
+      <w:r>
+        <w:rPr>
+          <w:rFonts w:ascii="Consolas" w:hAnsi="Consolas" w:cs="Consolas"/>
+          <w:sz w:val="18"/>
+          <w:szCs w:val="18"/>
+        </w:rPr>
+        <w:t>axis: 1 0 0</w:t>
+      </w:r>
+    </w:p>
+    <w:p>
+      <w:pPr>
+        <w:spacing w:after="0" w:line="160" w:lineRule="exact"/>
+        <w:rPr>
+          <w:rFonts w:ascii="Consolas" w:hAnsi="Consolas" w:cs="Consolas"/>
+          <w:sz w:val="18"/>
+          <w:szCs w:val="18"/>
+        </w:rPr>
+      </w:pPr>
+      <w:r>
+        <w:rPr>
+          <w:rFonts w:ascii="Consolas" w:hAnsi="Consolas" w:cs="Consolas"/>
+          <w:sz w:val="18"/>
+          <w:szCs w:val="18"/>
+        </w:rPr>
+        <w:t>phalange_id: 11</w:t>
+      </w:r>
+    </w:p>
+    <w:p>
+      <w:pPr>
+        <w:spacing w:after="0" w:line="160" w:lineRule="exact"/>
+        <w:rPr>
+          <w:rFonts w:ascii="Consolas" w:hAnsi="Consolas" w:cs="Consolas"/>
+          <w:sz w:val="18"/>
+          <w:szCs w:val="18"/>
+        </w:rPr>
+      </w:pPr>
+    </w:p>
+    <w:p>
+      <w:pPr>
+        <w:spacing w:after="0" w:line="160" w:lineRule="exact"/>
+        <w:rPr>
+          <w:rFonts w:ascii="Consolas" w:hAnsi="Consolas" w:cs="Consolas"/>
+          <w:sz w:val="18"/>
+          <w:szCs w:val="18"/>
+        </w:rPr>
+      </w:pPr>
+      <w:r>
+        <w:rPr>
+          <w:rFonts w:ascii="Consolas" w:hAnsi="Consolas" w:cs="Consolas"/>
+          <w:sz w:val="18"/>
+          <w:szCs w:val="18"/>
+        </w:rPr>
+        <w:t>20</w:t>
+      </w:r>
+    </w:p>
+    <w:p>
+      <w:pPr>
+        <w:spacing w:after="0" w:line="160" w:lineRule="exact"/>
+        <w:rPr>
+          <w:rFonts w:ascii="Consolas" w:hAnsi="Consolas" w:cs="Consolas"/>
+          <w:sz w:val="18"/>
+          <w:szCs w:val="18"/>
+        </w:rPr>
+      </w:pPr>
+      <w:r>
+        <w:rPr>
+          <w:rFonts w:ascii="Consolas" w:hAnsi="Consolas" w:cs="Consolas"/>
+          <w:sz w:val="18"/>
+          <w:szCs w:val="18"/>
+        </w:rPr>
+        <w:t>min: -1.5</w:t>
+      </w:r>
+    </w:p>
+    <w:p>
+      <w:pPr>
+        <w:spacing w:after="0" w:line="160" w:lineRule="exact"/>
+        <w:rPr>
+          <w:rFonts w:ascii="Consolas" w:hAnsi="Consolas" w:cs="Consolas"/>
+          <w:sz w:val="18"/>
+          <w:szCs w:val="18"/>
+        </w:rPr>
+      </w:pPr>
+      <w:r>
+        <w:rPr>
+          <w:rFonts w:ascii="Consolas" w:hAnsi="Consolas" w:cs="Consolas"/>
+          <w:sz w:val="18"/>
+          <w:szCs w:val="18"/>
+        </w:rPr>
+        <w:t>max: 0.1</w:t>
+      </w:r>
+    </w:p>
+    <w:p>
+      <w:pPr>
+        <w:spacing w:after="0" w:line="160" w:lineRule="exact"/>
+        <w:rPr>
+          <w:rFonts w:ascii="Consolas" w:hAnsi="Consolas" w:cs="Consolas"/>
+          <w:sz w:val="18"/>
+          <w:szCs w:val="18"/>
+        </w:rPr>
+      </w:pPr>
+      <w:r>
+        <w:rPr>
+          <w:rFonts w:ascii="Consolas" w:hAnsi="Consolas" w:cs="Consolas"/>
+          <w:sz w:val="18"/>
+          <w:szCs w:val="18"/>
+        </w:rPr>
+        <w:t>axis: 1 0 0</w:t>
+      </w:r>
+    </w:p>
+    <w:p>
+      <w:pPr>
+        <w:spacing w:after="0" w:line="160" w:lineRule="exact"/>
+        <w:rPr>
+          <w:rFonts w:ascii="Consolas" w:hAnsi="Consolas" w:cs="Consolas"/>
+          <w:sz w:val="18"/>
+          <w:szCs w:val="18"/>
+        </w:rPr>
+      </w:pPr>
+      <w:r>
+        <w:rPr>
+          <w:rFonts w:ascii="Consolas" w:hAnsi="Consolas" w:cs="Consolas"/>
+          <w:sz w:val="18"/>
+          <w:szCs w:val="18"/>
+        </w:rPr>
+        <w:t>phalange_id: 12</w:t>
+      </w:r>
+    </w:p>
+    <w:p>
+      <w:pPr>
+        <w:spacing w:after="0" w:line="160" w:lineRule="exact"/>
+        <w:rPr>
+          <w:rFonts w:ascii="Consolas" w:hAnsi="Consolas" w:cs="Consolas"/>
+          <w:sz w:val="18"/>
+          <w:szCs w:val="18"/>
+        </w:rPr>
+      </w:pPr>
+    </w:p>
+    <w:p>
+      <w:pPr>
+        <w:spacing w:after="0" w:line="160" w:lineRule="exact"/>
+        <w:rPr>
+          <w:rFonts w:ascii="Consolas" w:hAnsi="Consolas" w:cs="Consolas"/>
+          <w:sz w:val="18"/>
+          <w:szCs w:val="18"/>
+        </w:rPr>
+      </w:pPr>
+      <w:r>
+        <w:rPr>
+          <w:rFonts w:ascii="Consolas" w:hAnsi="Consolas" w:cs="Consolas"/>
+          <w:sz w:val="18"/>
+          <w:szCs w:val="18"/>
+        </w:rPr>
+        <w:t>21</w:t>
+      </w:r>
+    </w:p>
+    <w:p>
+      <w:pPr>
+        <w:spacing w:after="0" w:line="160" w:lineRule="exact"/>
+        <w:rPr>
+          <w:rFonts w:ascii="Consolas" w:hAnsi="Consolas" w:cs="Consolas"/>
+          <w:sz w:val="18"/>
+          <w:szCs w:val="18"/>
+        </w:rPr>
+      </w:pPr>
+      <w:r>
+        <w:rPr>
+          <w:rFonts w:ascii="Consolas" w:hAnsi="Consolas" w:cs="Consolas"/>
+          <w:sz w:val="18"/>
+          <w:szCs w:val="18"/>
+        </w:rPr>
+        <w:t>min: -0.3</w:t>
+      </w:r>
+    </w:p>
+    <w:p>
+      <w:pPr>
+        <w:spacing w:after="0" w:line="160" w:lineRule="exact"/>
+        <w:rPr>
+          <w:rFonts w:ascii="Consolas" w:hAnsi="Consolas" w:cs="Consolas"/>
+          <w:sz w:val="18"/>
+          <w:szCs w:val="18"/>
+        </w:rPr>
+      </w:pPr>
+      <w:r>
+        <w:rPr>
+          <w:rFonts w:ascii="Consolas" w:hAnsi="Consolas" w:cs="Consolas"/>
+          <w:sz w:val="18"/>
+          <w:szCs w:val="18"/>
+        </w:rPr>
+        <w:t>max: 0.3</w:t>
+      </w:r>
+    </w:p>
+    <w:p>
+      <w:pPr>
+        <w:spacing w:after="0" w:line="160" w:lineRule="exact"/>
+        <w:rPr>
+          <w:rFonts w:ascii="Consolas" w:hAnsi="Consolas" w:cs="Consolas"/>
+          <w:sz w:val="18"/>
+          <w:szCs w:val="18"/>
+        </w:rPr>
+      </w:pPr>
+      <w:r>
+        <w:rPr>
+          <w:rFonts w:ascii="Consolas" w:hAnsi="Consolas" w:cs="Consolas"/>
+          <w:sz w:val="18"/>
+          <w:szCs w:val="18"/>
+        </w:rPr>
+        <w:t>axis: 0 0 1</w:t>
+      </w:r>
+    </w:p>
+    <w:p>
+      <w:pPr>
+        <w:spacing w:after="0" w:line="160" w:lineRule="exact"/>
+        <w:rPr>
+          <w:rFonts w:ascii="Consolas" w:hAnsi="Consolas" w:cs="Consolas"/>
+          <w:sz w:val="18"/>
+          <w:szCs w:val="18"/>
+        </w:rPr>
+      </w:pPr>
+      <w:r>
+        <w:rPr>
+          <w:rFonts w:ascii="Consolas" w:hAnsi="Consolas" w:cs="Consolas"/>
+          <w:sz w:val="18"/>
+          <w:szCs w:val="18"/>
+        </w:rPr>
+        <w:t>phalange_id: 7</w:t>
+      </w:r>
+    </w:p>
+    <w:p>
+      <w:pPr>
+        <w:spacing w:after="0" w:line="160" w:lineRule="exact"/>
+        <w:rPr>
+          <w:rFonts w:ascii="Consolas" w:hAnsi="Consolas" w:cs="Consolas"/>
+          <w:sz w:val="18"/>
+          <w:szCs w:val="18"/>
+        </w:rPr>
+      </w:pPr>
+    </w:p>
+    <w:p>
+      <w:pPr>
+        <w:spacing w:after="0" w:line="160" w:lineRule="exact"/>
+        <w:rPr>
+          <w:rFonts w:ascii="Consolas" w:hAnsi="Consolas" w:cs="Consolas"/>
+          <w:sz w:val="18"/>
+          <w:szCs w:val="18"/>
+        </w:rPr>
+      </w:pPr>
+      <w:r>
+        <w:rPr>
+          <w:rFonts w:ascii="Consolas" w:hAnsi="Consolas" w:cs="Consolas"/>
+          <w:sz w:val="18"/>
+          <w:szCs w:val="18"/>
+        </w:rPr>
+        <w:t>22</w:t>
+      </w:r>
+    </w:p>
+    <w:p>
+      <w:pPr>
+        <w:spacing w:after="0" w:line="160" w:lineRule="exact"/>
+        <w:rPr>
+          <w:rFonts w:ascii="Consolas" w:hAnsi="Consolas" w:cs="Consolas"/>
+          <w:sz w:val="18"/>
+          <w:szCs w:val="18"/>
+        </w:rPr>
+      </w:pPr>
+      <w:r>
+        <w:rPr>
+          <w:rFonts w:ascii="Consolas" w:hAnsi="Consolas" w:cs="Consolas"/>
+          <w:sz w:val="18"/>
+          <w:szCs w:val="18"/>
+        </w:rPr>
+        <w:t>min: -1.5</w:t>
+      </w:r>
+    </w:p>
+    <w:p>
+      <w:pPr>
+        <w:spacing w:after="0" w:line="160" w:lineRule="exact"/>
+        <w:rPr>
+          <w:rFonts w:ascii="Consolas" w:hAnsi="Consolas" w:cs="Consolas"/>
+          <w:sz w:val="18"/>
+          <w:szCs w:val="18"/>
+        </w:rPr>
+      </w:pPr>
+      <w:r>
+        <w:rPr>
+          <w:rFonts w:ascii="Consolas" w:hAnsi="Consolas" w:cs="Consolas"/>
+          <w:sz w:val="18"/>
+          <w:szCs w:val="18"/>
+        </w:rPr>
+        <w:t>max: 0.1</w:t>
+      </w:r>
+    </w:p>
+    <w:p>
+      <w:pPr>
+        <w:spacing w:after="0" w:line="160" w:lineRule="exact"/>
+        <w:rPr>
+          <w:rFonts w:ascii="Consolas" w:hAnsi="Consolas" w:cs="Consolas"/>
+          <w:sz w:val="18"/>
+          <w:szCs w:val="18"/>
+        </w:rPr>
+      </w:pPr>
+      <w:r>
+        <w:rPr>
+          <w:rFonts w:ascii="Consolas" w:hAnsi="Consolas" w:cs="Consolas"/>
+          <w:sz w:val="18"/>
+          <w:szCs w:val="18"/>
+        </w:rPr>
+        <w:t>axis: 1 0 0</w:t>
+      </w:r>
+    </w:p>
+    <w:p>
+      <w:pPr>
+        <w:spacing w:after="0" w:line="160" w:lineRule="exact"/>
+        <w:rPr>
+          <w:rFonts w:ascii="Consolas" w:hAnsi="Consolas" w:cs="Consolas"/>
+          <w:sz w:val="18"/>
+          <w:szCs w:val="18"/>
+        </w:rPr>
+      </w:pPr>
+      <w:r>
+        <w:rPr>
+          <w:rFonts w:ascii="Consolas" w:hAnsi="Consolas" w:cs="Consolas"/>
+          <w:sz w:val="18"/>
+          <w:szCs w:val="18"/>
+        </w:rPr>
+        <w:t>phalange_id: 7</w:t>
+      </w:r>
+    </w:p>
+    <w:p>
+      <w:pPr>
+        <w:spacing w:after="0" w:line="160" w:lineRule="exact"/>
+        <w:rPr>
+          <w:rFonts w:ascii="Consolas" w:hAnsi="Consolas" w:cs="Consolas"/>
+          <w:sz w:val="18"/>
+          <w:szCs w:val="18"/>
+        </w:rPr>
+      </w:pPr>
+    </w:p>
+    <w:p>
+      <w:pPr>
+        <w:spacing w:after="0" w:line="160" w:lineRule="exact"/>
+        <w:rPr>
+          <w:rFonts w:ascii="Consolas" w:hAnsi="Consolas" w:cs="Consolas"/>
+          <w:sz w:val="18"/>
+          <w:szCs w:val="18"/>
+        </w:rPr>
+      </w:pPr>
+      <w:r>
+        <w:rPr>
+          <w:rFonts w:ascii="Consolas" w:hAnsi="Consolas" w:cs="Consolas"/>
+          <w:sz w:val="18"/>
+          <w:szCs w:val="18"/>
+        </w:rPr>
+        <w:t>23</w:t>
+      </w:r>
+    </w:p>
+    <w:p>
+      <w:pPr>
+        <w:spacing w:after="0" w:line="160" w:lineRule="exact"/>
+        <w:rPr>
+          <w:rFonts w:ascii="Consolas" w:hAnsi="Consolas" w:cs="Consolas"/>
+          <w:sz w:val="18"/>
+          <w:szCs w:val="18"/>
+        </w:rPr>
+      </w:pPr>
+      <w:r>
+        <w:rPr>
+          <w:rFonts w:ascii="Consolas" w:hAnsi="Consolas" w:cs="Consolas"/>
+          <w:sz w:val="18"/>
+          <w:szCs w:val="18"/>
+        </w:rPr>
+        <w:t>min: -1.5</w:t>
+      </w:r>
+    </w:p>
+    <w:p>
+      <w:pPr>
+        <w:spacing w:after="0" w:line="160" w:lineRule="exact"/>
+        <w:rPr>
+          <w:rFonts w:ascii="Consolas" w:hAnsi="Consolas" w:cs="Consolas"/>
+          <w:sz w:val="18"/>
+          <w:szCs w:val="18"/>
+        </w:rPr>
+      </w:pPr>
+      <w:r>
+        <w:rPr>
+          <w:rFonts w:ascii="Consolas" w:hAnsi="Consolas" w:cs="Consolas"/>
+          <w:sz w:val="18"/>
+          <w:szCs w:val="18"/>
+        </w:rPr>
+        <w:lastRenderedPageBreak/>
+        <w:t>max: 0.1</w:t>
+      </w:r>
+    </w:p>
+    <w:p>
+      <w:pPr>
+        <w:spacing w:after="0" w:line="160" w:lineRule="exact"/>
+        <w:rPr>
+          <w:rFonts w:ascii="Consolas" w:hAnsi="Consolas" w:cs="Consolas"/>
+          <w:sz w:val="18"/>
+          <w:szCs w:val="18"/>
+        </w:rPr>
+      </w:pPr>
+      <w:r>
+        <w:rPr>
+          <w:rFonts w:ascii="Consolas" w:hAnsi="Consolas" w:cs="Consolas"/>
+          <w:sz w:val="18"/>
+          <w:szCs w:val="18"/>
+        </w:rPr>
+        <w:t>axis: 1 0 0</w:t>
+      </w:r>
+    </w:p>
+    <w:p>
+      <w:pPr>
+        <w:spacing w:after="0" w:line="160" w:lineRule="exact"/>
+        <w:rPr>
+          <w:rFonts w:ascii="Consolas" w:hAnsi="Consolas" w:cs="Consolas"/>
+          <w:sz w:val="18"/>
+          <w:szCs w:val="18"/>
+        </w:rPr>
+      </w:pPr>
+      <w:r>
+        <w:rPr>
+          <w:rFonts w:ascii="Consolas" w:hAnsi="Consolas" w:cs="Consolas"/>
+          <w:sz w:val="18"/>
+          <w:szCs w:val="18"/>
+        </w:rPr>
+        <w:t>phalange_id: 8</w:t>
+      </w:r>
+    </w:p>
+    <w:p>
+      <w:pPr>
+        <w:spacing w:after="0" w:line="160" w:lineRule="exact"/>
+        <w:rPr>
+          <w:rFonts w:ascii="Consolas" w:hAnsi="Consolas" w:cs="Consolas"/>
+          <w:sz w:val="18"/>
+          <w:szCs w:val="18"/>
+        </w:rPr>
+      </w:pPr>
+    </w:p>
+    <w:p>
+      <w:pPr>
+        <w:spacing w:after="0" w:line="160" w:lineRule="exact"/>
+        <w:rPr>
+          <w:rFonts w:ascii="Consolas" w:hAnsi="Consolas" w:cs="Consolas"/>
+          <w:sz w:val="18"/>
+          <w:szCs w:val="18"/>
+        </w:rPr>
+      </w:pPr>
+      <w:r>
+        <w:rPr>
+          <w:rFonts w:ascii="Consolas" w:hAnsi="Consolas" w:cs="Consolas"/>
+          <w:sz w:val="18"/>
+          <w:szCs w:val="18"/>
+        </w:rPr>
+        <w:t>24</w:t>
+      </w:r>
+    </w:p>
+    <w:p>
+      <w:pPr>
+        <w:spacing w:after="0" w:line="160" w:lineRule="exact"/>
+        <w:rPr>
+          <w:rFonts w:ascii="Consolas" w:hAnsi="Consolas" w:cs="Consolas"/>
+          <w:sz w:val="18"/>
+          <w:szCs w:val="18"/>
+        </w:rPr>
+      </w:pPr>
+      <w:r>
+        <w:rPr>
+          <w:rFonts w:ascii="Consolas" w:hAnsi="Consolas" w:cs="Consolas"/>
+          <w:sz w:val="18"/>
+          <w:szCs w:val="18"/>
+        </w:rPr>
+        <w:t>min: -1.5</w:t>
+      </w:r>
+    </w:p>
+    <w:p>
+      <w:pPr>
+        <w:spacing w:after="0" w:line="160" w:lineRule="exact"/>
+        <w:rPr>
+          <w:rFonts w:ascii="Consolas" w:hAnsi="Consolas" w:cs="Consolas"/>
+          <w:sz w:val="18"/>
+          <w:szCs w:val="18"/>
+        </w:rPr>
+      </w:pPr>
+      <w:r>
+        <w:rPr>
+          <w:rFonts w:ascii="Consolas" w:hAnsi="Consolas" w:cs="Consolas"/>
+          <w:sz w:val="18"/>
+          <w:szCs w:val="18"/>
+        </w:rPr>
+        <w:t>max: 0.1</w:t>
+      </w:r>
+    </w:p>
+    <w:p>
+      <w:pPr>
+        <w:spacing w:after="0" w:line="160" w:lineRule="exact"/>
+        <w:rPr>
+          <w:rFonts w:ascii="Consolas" w:hAnsi="Consolas" w:cs="Consolas"/>
+          <w:sz w:val="18"/>
+          <w:szCs w:val="18"/>
+        </w:rPr>
+      </w:pPr>
+      <w:r>
+        <w:rPr>
+          <w:rFonts w:ascii="Consolas" w:hAnsi="Consolas" w:cs="Consolas"/>
+          <w:sz w:val="18"/>
+          <w:szCs w:val="18"/>
+        </w:rPr>
+        <w:t>axis: 1 0 0</w:t>
+      </w:r>
+    </w:p>
+    <w:p>
+      <w:pPr>
+        <w:spacing w:after="0" w:line="160" w:lineRule="exact"/>
+        <w:rPr>
+          <w:rFonts w:ascii="Consolas" w:hAnsi="Consolas" w:cs="Consolas"/>
+          <w:sz w:val="18"/>
+          <w:szCs w:val="18"/>
+        </w:rPr>
+      </w:pPr>
+      <w:r>
+        <w:rPr>
+          <w:rFonts w:ascii="Consolas" w:hAnsi="Consolas" w:cs="Consolas"/>
+          <w:sz w:val="18"/>
+          <w:szCs w:val="18"/>
+        </w:rPr>
+        <w:t>phalange_id: 9</w:t>
+      </w:r>
+    </w:p>
+    <w:p>
+      <w:pPr>
+        <w:spacing w:after="0" w:line="160" w:lineRule="exact"/>
+        <w:rPr>
+          <w:rFonts w:ascii="Consolas" w:hAnsi="Consolas" w:cs="Consolas"/>
+          <w:sz w:val="18"/>
+          <w:szCs w:val="18"/>
+        </w:rPr>
+      </w:pPr>
+    </w:p>
+    <w:p>
+      <w:pPr>
+        <w:spacing w:after="0" w:line="160" w:lineRule="exact"/>
+        <w:rPr>
+          <w:rFonts w:ascii="Consolas" w:hAnsi="Consolas" w:cs="Consolas"/>
+          <w:sz w:val="18"/>
+          <w:szCs w:val="18"/>
+        </w:rPr>
+      </w:pPr>
+      <w:r>
+        <w:rPr>
+          <w:rFonts w:ascii="Consolas" w:hAnsi="Consolas" w:cs="Consolas"/>
+          <w:sz w:val="18"/>
+          <w:szCs w:val="18"/>
+        </w:rPr>
+        <w:t>25</w:t>
+      </w:r>
+    </w:p>
+    <w:p>
+      <w:pPr>
+        <w:spacing w:after="0" w:line="160" w:lineRule="exact"/>
+        <w:rPr>
+          <w:rFonts w:ascii="Consolas" w:hAnsi="Consolas" w:cs="Consolas"/>
+          <w:sz w:val="18"/>
+          <w:szCs w:val="18"/>
+        </w:rPr>
+      </w:pPr>
+      <w:r>
+        <w:rPr>
+          <w:rFonts w:ascii="Consolas" w:hAnsi="Consolas" w:cs="Consolas"/>
+          <w:sz w:val="18"/>
+          <w:szCs w:val="18"/>
+        </w:rPr>
+        <w:t>min: -0.5</w:t>
+      </w:r>
+    </w:p>
+    <w:p>
+      <w:pPr>
+        <w:spacing w:after="0" w:line="160" w:lineRule="exact"/>
+        <w:rPr>
+          <w:rFonts w:ascii="Consolas" w:hAnsi="Consolas" w:cs="Consolas"/>
+          <w:sz w:val="18"/>
+          <w:szCs w:val="18"/>
+        </w:rPr>
+      </w:pPr>
+      <w:r>
+        <w:rPr>
+          <w:rFonts w:ascii="Consolas" w:hAnsi="Consolas" w:cs="Consolas"/>
+          <w:sz w:val="18"/>
+          <w:szCs w:val="18"/>
+        </w:rPr>
+        <w:t>max: 0.3</w:t>
+      </w:r>
+    </w:p>
+    <w:p>
+      <w:pPr>
+        <w:spacing w:after="0" w:line="160" w:lineRule="exact"/>
+        <w:rPr>
+          <w:rFonts w:ascii="Consolas" w:hAnsi="Consolas" w:cs="Consolas"/>
+          <w:sz w:val="18"/>
+          <w:szCs w:val="18"/>
+        </w:rPr>
+      </w:pPr>
+      <w:r>
+        <w:rPr>
+          <w:rFonts w:ascii="Consolas" w:hAnsi="Consolas" w:cs="Consolas"/>
+          <w:sz w:val="18"/>
+          <w:szCs w:val="18"/>
+        </w:rPr>
+        <w:t>axis: 0 0 1</w:t>
+      </w:r>
+    </w:p>
+    <w:p>
+      <w:pPr>
+        <w:spacing w:after="0" w:line="160" w:lineRule="exact"/>
+        <w:rPr>
+          <w:rFonts w:ascii="Consolas" w:hAnsi="Consolas" w:cs="Consolas"/>
+          <w:sz w:val="18"/>
+          <w:szCs w:val="18"/>
+        </w:rPr>
+      </w:pPr>
+      <w:r>
+        <w:rPr>
+          <w:rFonts w:ascii="Consolas" w:hAnsi="Consolas" w:cs="Consolas"/>
+          <w:sz w:val="18"/>
+          <w:szCs w:val="18"/>
+        </w:rPr>
+        <w:t>phalange_id: 4</w:t>
+      </w:r>
+    </w:p>
+    <w:p>
+      <w:pPr>
+        <w:spacing w:after="0" w:line="160" w:lineRule="exact"/>
+        <w:rPr>
+          <w:rFonts w:ascii="Consolas" w:hAnsi="Consolas" w:cs="Consolas"/>
+          <w:sz w:val="18"/>
+          <w:szCs w:val="18"/>
+        </w:rPr>
+      </w:pPr>
+    </w:p>
+    <w:p>
+      <w:pPr>
+        <w:spacing w:after="0" w:line="160" w:lineRule="exact"/>
+        <w:rPr>
+          <w:rFonts w:ascii="Consolas" w:hAnsi="Consolas" w:cs="Consolas"/>
+          <w:sz w:val="18"/>
+          <w:szCs w:val="18"/>
+        </w:rPr>
+      </w:pPr>
+      <w:r>
+        <w:rPr>
+          <w:rFonts w:ascii="Consolas" w:hAnsi="Consolas" w:cs="Consolas"/>
+          <w:sz w:val="18"/>
+          <w:szCs w:val="18"/>
+        </w:rPr>
+        <w:t>26</w:t>
+      </w:r>
+    </w:p>
+    <w:p>
+      <w:pPr>
+        <w:spacing w:after="0" w:line="160" w:lineRule="exact"/>
+        <w:rPr>
+          <w:rFonts w:ascii="Consolas" w:hAnsi="Consolas" w:cs="Consolas"/>
+          <w:sz w:val="18"/>
+          <w:szCs w:val="18"/>
+        </w:rPr>
+      </w:pPr>
+      <w:r>
+        <w:rPr>
+          <w:rFonts w:ascii="Consolas" w:hAnsi="Consolas" w:cs="Consolas"/>
+          <w:sz w:val="18"/>
+          <w:szCs w:val="18"/>
+        </w:rPr>
+        <w:t>min: -1.5</w:t>
+      </w:r>
+    </w:p>
+    <w:p>
+      <w:pPr>
+        <w:spacing w:after="0" w:line="160" w:lineRule="exact"/>
+        <w:rPr>
+          <w:rFonts w:ascii="Consolas" w:hAnsi="Consolas" w:cs="Consolas"/>
+          <w:sz w:val="18"/>
+          <w:szCs w:val="18"/>
+        </w:rPr>
+      </w:pPr>
+      <w:r>
+        <w:rPr>
+          <w:rFonts w:ascii="Consolas" w:hAnsi="Consolas" w:cs="Consolas"/>
+          <w:sz w:val="18"/>
+          <w:szCs w:val="18"/>
+        </w:rPr>
+        <w:t>max: 0.1</w:t>
+      </w:r>
+    </w:p>
+    <w:p>
+      <w:pPr>
+        <w:spacing w:after="0" w:line="160" w:lineRule="exact"/>
+        <w:rPr>
+          <w:rFonts w:ascii="Consolas" w:hAnsi="Consolas" w:cs="Consolas"/>
+          <w:sz w:val="18"/>
+          <w:szCs w:val="18"/>
+        </w:rPr>
+      </w:pPr>
+      <w:r>
+        <w:rPr>
+          <w:rFonts w:ascii="Consolas" w:hAnsi="Consolas" w:cs="Consolas"/>
+          <w:sz w:val="18"/>
+          <w:szCs w:val="18"/>
+        </w:rPr>
+        <w:t>axis: 1 0 0</w:t>
+      </w:r>
+    </w:p>
+    <w:p>
+      <w:pPr>
+        <w:spacing w:after="0" w:line="160" w:lineRule="exact"/>
+        <w:rPr>
+          <w:rFonts w:ascii="Consolas" w:hAnsi="Consolas" w:cs="Consolas"/>
+          <w:sz w:val="18"/>
+          <w:szCs w:val="18"/>
+        </w:rPr>
+      </w:pPr>
+      <w:r>
+        <w:rPr>
+          <w:rFonts w:ascii="Consolas" w:hAnsi="Consolas" w:cs="Consolas"/>
+          <w:sz w:val="18"/>
+          <w:szCs w:val="18"/>
+        </w:rPr>
+        <w:t>phalange_id: 4</w:t>
+      </w:r>
+    </w:p>
+    <w:p>
+      <w:pPr>
+        <w:spacing w:after="0" w:line="160" w:lineRule="exact"/>
+        <w:rPr>
+          <w:rFonts w:ascii="Consolas" w:hAnsi="Consolas" w:cs="Consolas"/>
+          <w:sz w:val="18"/>
+          <w:szCs w:val="18"/>
+        </w:rPr>
+      </w:pPr>
+    </w:p>
+    <w:p>
+      <w:pPr>
+        <w:spacing w:after="0" w:line="160" w:lineRule="exact"/>
+        <w:rPr>
+          <w:rFonts w:ascii="Consolas" w:hAnsi="Consolas" w:cs="Consolas"/>
+          <w:sz w:val="18"/>
+          <w:szCs w:val="18"/>
+        </w:rPr>
+      </w:pPr>
+      <w:r>
+        <w:rPr>
+          <w:rFonts w:ascii="Consolas" w:hAnsi="Consolas" w:cs="Consolas"/>
+          <w:sz w:val="18"/>
+          <w:szCs w:val="18"/>
+        </w:rPr>
+        <w:t>27</w:t>
+      </w:r>
+    </w:p>
+    <w:p>
+      <w:pPr>
+        <w:spacing w:after="0" w:line="160" w:lineRule="exact"/>
+        <w:rPr>
+          <w:rFonts w:ascii="Consolas" w:hAnsi="Consolas" w:cs="Consolas"/>
+          <w:sz w:val="18"/>
+          <w:szCs w:val="18"/>
+        </w:rPr>
+      </w:pPr>
+      <w:r>
+        <w:rPr>
+          <w:rFonts w:ascii="Consolas" w:hAnsi="Consolas" w:cs="Consolas"/>
+          <w:sz w:val="18"/>
+          <w:szCs w:val="18"/>
+        </w:rPr>
+        <w:t>min: -1.5</w:t>
+      </w:r>
+    </w:p>
+    <w:p>
+      <w:pPr>
+        <w:spacing w:after="0" w:line="160" w:lineRule="exact"/>
+        <w:rPr>
+          <w:rFonts w:ascii="Consolas" w:hAnsi="Consolas" w:cs="Consolas"/>
+          <w:sz w:val="18"/>
+          <w:szCs w:val="18"/>
+        </w:rPr>
+      </w:pPr>
+      <w:r>
+        <w:rPr>
+          <w:rFonts w:ascii="Consolas" w:hAnsi="Consolas" w:cs="Consolas"/>
+          <w:sz w:val="18"/>
+          <w:szCs w:val="18"/>
+        </w:rPr>
+        <w:t>max: 0.1</w:t>
+      </w:r>
+    </w:p>
+    <w:p>
+      <w:pPr>
+        <w:spacing w:after="0" w:line="160" w:lineRule="exact"/>
+        <w:rPr>
+          <w:rFonts w:ascii="Consolas" w:hAnsi="Consolas" w:cs="Consolas"/>
+          <w:sz w:val="18"/>
+          <w:szCs w:val="18"/>
+        </w:rPr>
+      </w:pPr>
+      <w:r>
+        <w:rPr>
+          <w:rFonts w:ascii="Consolas" w:hAnsi="Consolas" w:cs="Consolas"/>
+          <w:sz w:val="18"/>
+          <w:szCs w:val="18"/>
+        </w:rPr>
+        <w:t>axis: 1 0 0</w:t>
+      </w:r>
+    </w:p>
+    <w:p>
+      <w:pPr>
+        <w:spacing w:after="0" w:line="160" w:lineRule="exact"/>
+        <w:rPr>
+          <w:rFonts w:ascii="Consolas" w:hAnsi="Consolas" w:cs="Consolas"/>
+          <w:sz w:val="18"/>
+          <w:szCs w:val="18"/>
+        </w:rPr>
+      </w:pPr>
+      <w:r>
+        <w:rPr>
+          <w:rFonts w:ascii="Consolas" w:hAnsi="Consolas" w:cs="Consolas"/>
+          <w:sz w:val="18"/>
+          <w:szCs w:val="18"/>
+        </w:rPr>
+        <w:t>phalange_id: 5</w:t>
+      </w:r>
+    </w:p>
+    <w:p>
+      <w:pPr>
+        <w:spacing w:after="0" w:line="160" w:lineRule="exact"/>
+        <w:rPr>
+          <w:rFonts w:ascii="Consolas" w:hAnsi="Consolas" w:cs="Consolas"/>
+          <w:sz w:val="18"/>
+          <w:szCs w:val="18"/>
+        </w:rPr>
+      </w:pPr>
+    </w:p>
+    <w:p>
+      <w:pPr>
+        <w:spacing w:after="0" w:line="160" w:lineRule="exact"/>
+        <w:rPr>
+          <w:rFonts w:ascii="Consolas" w:hAnsi="Consolas" w:cs="Consolas"/>
+          <w:sz w:val="18"/>
+          <w:szCs w:val="18"/>
+        </w:rPr>
+      </w:pPr>
+      <w:r>
+        <w:rPr>
+          <w:rFonts w:ascii="Consolas" w:hAnsi="Consolas" w:cs="Consolas"/>
+          <w:sz w:val="18"/>
+          <w:szCs w:val="18"/>
+        </w:rPr>
+        <w:t>28</w:t>
+      </w:r>
+    </w:p>
+    <w:p>
+      <w:pPr>
+        <w:spacing w:after="0" w:line="160" w:lineRule="exact"/>
+        <w:rPr>
+          <w:rFonts w:ascii="Consolas" w:hAnsi="Consolas" w:cs="Consolas"/>
+          <w:sz w:val="18"/>
+          <w:szCs w:val="18"/>
+        </w:rPr>
+      </w:pPr>
+      <w:r>
+        <w:rPr>
+          <w:rFonts w:ascii="Consolas" w:hAnsi="Consolas" w:cs="Consolas"/>
+          <w:sz w:val="18"/>
+          <w:szCs w:val="18"/>
+        </w:rPr>
+        <w:t>min: -1.5</w:t>
+      </w:r>
+    </w:p>
+    <w:p>
+      <w:pPr>
+        <w:spacing w:after="0" w:line="160" w:lineRule="exact"/>
+        <w:rPr>
+          <w:rFonts w:ascii="Consolas" w:hAnsi="Consolas" w:cs="Consolas"/>
+          <w:sz w:val="18"/>
+          <w:szCs w:val="18"/>
+        </w:rPr>
+      </w:pPr>
+      <w:r>
+        <w:rPr>
+          <w:rFonts w:ascii="Consolas" w:hAnsi="Consolas" w:cs="Consolas"/>
+          <w:sz w:val="18"/>
+          <w:szCs w:val="18"/>
+        </w:rPr>
+        <w:t>max: 0.1</w:t>
+      </w:r>
+    </w:p>
+    <w:p>
+      <w:pPr>
+        <w:spacing w:after="0" w:line="160" w:lineRule="exact"/>
+        <w:rPr>
+          <w:rFonts w:ascii="Consolas" w:hAnsi="Consolas" w:cs="Consolas"/>
+          <w:sz w:val="18"/>
+          <w:szCs w:val="18"/>
+        </w:rPr>
+      </w:pPr>
+      <w:r>
+        <w:rPr>
+          <w:rFonts w:ascii="Consolas" w:hAnsi="Consolas" w:cs="Consolas"/>
+          <w:sz w:val="18"/>
+          <w:szCs w:val="18"/>
+        </w:rPr>
+        <w:t>axis: 1 0 0</w:t>
+      </w:r>
+    </w:p>
+    <w:p>
+      <w:pPr>
+        <w:spacing w:after="0" w:line="160" w:lineRule="exact"/>
+        <w:rPr>
+          <w:rFonts w:ascii="Consolas" w:hAnsi="Consolas" w:cs="Consolas"/>
+          <w:sz w:val="18"/>
+          <w:szCs w:val="18"/>
+        </w:rPr>
+      </w:pPr>
+      <w:r>
+        <w:rPr>
+          <w:rFonts w:ascii="Consolas" w:hAnsi="Consolas" w:cs="Consolas"/>
+          <w:sz w:val="18"/>
+          <w:szCs w:val="18"/>
+        </w:rPr>
+        <w:t>phalange_id: 6</w:t>
+      </w:r>
+    </w:p>
+    <w:p>
+      <w:pPr>
+        <w:rPr>
+          <w:rFonts w:ascii="Consolas" w:hAnsi="Consolas" w:cs="Consolas"/>
+          <w:sz w:val="18"/>
+          <w:szCs w:val="18"/>
+        </w:rPr>
+      </w:pPr>
+      <w:r>
+        <w:rPr>
+          <w:rFonts w:ascii="Consolas" w:hAnsi="Consolas" w:cs="Consolas"/>
+          <w:sz w:val="18"/>
+          <w:szCs w:val="18"/>
+        </w:rPr>
+        <w:br w:type="page"/>
+      </w:r>
+    </w:p>
+    <w:p>
+      <w:pPr>
+        <w:spacing w:after="0" w:line="160" w:lineRule="exact"/>
+        <w:rPr>
+          <w:rFonts w:ascii="Consolas" w:hAnsi="Consolas" w:cs="Consolas"/>
+          <w:sz w:val="18"/>
+          <w:szCs w:val="18"/>
+        </w:rPr>
+      </w:pPr>
     </w:p>
     <w:p>
       <w:pPr>
@@ -1702,19 +3743,16 @@
           <w:sz w:val="14"/>
           <w:szCs w:val="14"/>
           <w:highlight w:val="white"/>
-          <w:lang w:val="en-US"/>
-        </w:rPr>
-      </w:pPr>
-      <w:r>
-        <w:rPr>
-          <w:rFonts w:ascii="Consolas" w:hAnsi="Consolas" w:cs="Consolas"/>
-          <w:color w:val="000000"/>
-          <w:sz w:val="14"/>
-          <w:szCs w:val="14"/>
-          <w:highlight w:val="white"/>
-          <w:lang w:val="en-US"/>
-        </w:rPr>
-        <w:lastRenderedPageBreak/>
+        </w:rPr>
+      </w:pPr>
+      <w:r>
+        <w:rPr>
+          <w:rFonts w:ascii="Consolas" w:hAnsi="Consolas" w:cs="Consolas"/>
+          <w:color w:val="000000"/>
+          <w:sz w:val="14"/>
+          <w:szCs w:val="14"/>
+          <w:highlight w:val="white"/>
+        </w:rPr>
         <w:tab/>
         <w:t xml:space="preserve">cout &lt;&lt; endl &lt;&lt; </w:t>
       </w:r>
@@ -1725,7 +3763,6 @@
           <w:sz w:val="14"/>
           <w:szCs w:val="14"/>
           <w:highlight w:val="white"/>
-          <w:lang w:val="en-US"/>
         </w:rPr>
         <w:t>"SEGMENTS"</w:t>
       </w:r>
@@ -1736,7 +3773,6 @@
           <w:sz w:val="14"/>
           <w:szCs w:val="14"/>
           <w:highlight w:val="white"/>
-          <w:lang w:val="en-US"/>
         </w:rPr>
         <w:t xml:space="preserve"> &lt;&lt; endl;</w:t>
       </w:r>
@@ -1753,17 +3789,15 @@
           <w:sz w:val="14"/>
           <w:szCs w:val="14"/>
           <w:highlight w:val="white"/>
-          <w:lang w:val="en-US"/>
-        </w:rPr>
-      </w:pPr>
-      <w:r>
-        <w:rPr>
-          <w:rFonts w:ascii="Consolas" w:hAnsi="Consolas" w:cs="Consolas"/>
-          <w:color w:val="000000"/>
-          <w:sz w:val="14"/>
-          <w:szCs w:val="14"/>
-          <w:highlight w:val="white"/>
-          <w:lang w:val="en-US"/>
+        </w:rPr>
+      </w:pPr>
+      <w:r>
+        <w:rPr>
+          <w:rFonts w:ascii="Consolas" w:hAnsi="Consolas" w:cs="Consolas"/>
+          <w:color w:val="000000"/>
+          <w:sz w:val="14"/>
+          <w:szCs w:val="14"/>
+          <w:highlight w:val="white"/>
         </w:rPr>
         <w:tab/>
         <w:t>std::</w:t>
@@ -1775,7 +3809,6 @@
           <w:sz w:val="14"/>
           <w:szCs w:val="14"/>
           <w:highlight w:val="white"/>
-          <w:lang w:val="en-US"/>
         </w:rPr>
         <w:t>vector</w:t>
       </w:r>
@@ -1786,7 +3819,6 @@
           <w:sz w:val="14"/>
           <w:szCs w:val="14"/>
           <w:highlight w:val="white"/>
-          <w:lang w:val="en-US"/>
         </w:rPr>
         <w:t>&lt;</w:t>
       </w:r>
@@ -1797,7 +3829,6 @@
           <w:sz w:val="14"/>
           <w:szCs w:val="14"/>
           <w:highlight w:val="white"/>
-          <w:lang w:val="en-US"/>
         </w:rPr>
         <w:t>Segment</w:t>
       </w:r>
@@ -1808,12 +3839,9 @@
           <w:sz w:val="14"/>
           <w:szCs w:val="14"/>
           <w:highlight w:val="white"/>
-          <w:lang w:val="en-US"/>
         </w:rPr>
         <w:t>&gt; segments = cylinders-&gt;getSegments();</w:t>
       </w:r>
-      <w:bookmarkStart w:id="0" w:name="_GoBack"/>
-      <w:bookmarkEnd w:id="0"/>
     </w:p>
     <w:p>
       <w:pPr>
@@ -1837,7 +3865,6 @@
           <w:sz w:val="14"/>
           <w:szCs w:val="14"/>
           <w:highlight w:val="white"/>
-          <w:lang w:val="en-US"/>
         </w:rPr>
         <w:tab/>
       </w:r>

</xml_diff>